<commit_message>
g 2019.05.22 No.02 modify
</commit_message>
<xml_diff>
--- a/000-outline.docx
+++ b/000-outline.docx
@@ -3,11 +3,6 @@
 <w:document xmlns:wpc="http://schemas.microsoft.com/office/word/2010/wordprocessingCanvas" xmlns:mc="http://schemas.openxmlformats.org/markup-compatibility/2006" xmlns:o="urn:schemas-microsoft-com:office:office" xmlns:r="http://schemas.openxmlformats.org/officeDocument/2006/relationships" xmlns:m="http://schemas.openxmlformats.org/officeDocument/2006/math" xmlns:v="urn:schemas-microsoft-com:vml" xmlns:wp14="http://schemas.microsoft.com/office/word/2010/wordprocessingDrawing" xmlns:wp="http://schemas.openxmlformats.org/drawingml/2006/wordprocessingDrawing" xmlns:w10="urn:schemas-microsoft-com:office:word" xmlns:w="http://schemas.openxmlformats.org/wordprocessingml/2006/main" xmlns:w14="http://schemas.microsoft.com/office/word/2010/wordml" xmlns:wpg="http://schemas.microsoft.com/office/word/2010/wordprocessingGroup" xmlns:wpi="http://schemas.microsoft.com/office/word/2010/wordprocessingInk" xmlns:wne="http://schemas.microsoft.com/office/word/2006/wordml" xmlns:wps="http://schemas.microsoft.com/office/word/2010/wordprocessingShape" mc:Ignorable="w14 wp14">
   <w:body>
     <w:p>
-      <w:pPr>
-        <w:rPr>
-          <w:rFonts w:hint="eastAsia"/>
-        </w:rPr>
-      </w:pPr>
       <w:r>
         <w:rPr>
           <w:rFonts w:hint="eastAsia"/>
@@ -34,11 +29,6 @@
       </w:r>
     </w:p>
     <w:p>
-      <w:pPr>
-        <w:rPr>
-          <w:rFonts w:hint="eastAsia"/>
-        </w:rPr>
-      </w:pPr>
       <w:r>
         <w:rPr>
           <w:rFonts w:hint="eastAsia"/>
@@ -89,11 +79,6 @@
       </w:r>
     </w:p>
     <w:p>
-      <w:pPr>
-        <w:rPr>
-          <w:rFonts w:hint="eastAsia"/>
-        </w:rPr>
-      </w:pPr>
       <w:r>
         <w:rPr>
           <w:rFonts w:hint="eastAsia"/>
@@ -106,20 +91,53 @@
         </w:rPr>
         <w:t>:</w:t>
       </w:r>
-    </w:p>
-    <w:p>
-      <w:pPr>
-        <w:rPr>
-          <w:rFonts w:hint="eastAsia"/>
-        </w:rPr>
-      </w:pPr>
-    </w:p>
-    <w:p>
-      <w:pPr>
-        <w:rPr>
-          <w:rFonts w:hint="eastAsia"/>
-        </w:rPr>
-      </w:pPr>
+      <w:r>
+        <w:rPr>
+          <w:rFonts w:hint="eastAsia"/>
+        </w:rPr>
+        <w:t>洋务运动</w:t>
+      </w:r>
+      <w:r>
+        <w:rPr>
+          <w:rFonts w:hint="eastAsia"/>
+        </w:rPr>
+        <w:t>\</w:t>
+      </w:r>
+      <w:proofErr w:type="gramStart"/>
+      <w:r>
+        <w:rPr>
+          <w:rFonts w:hint="eastAsia"/>
+        </w:rPr>
+        <w:t>同治回乱</w:t>
+      </w:r>
+      <w:proofErr w:type="gramEnd"/>
+      <w:r>
+        <w:rPr>
+          <w:rFonts w:hint="eastAsia"/>
+        </w:rPr>
+        <w:t>\</w:t>
+      </w:r>
+      <w:r>
+        <w:rPr>
+          <w:rFonts w:hint="eastAsia"/>
+        </w:rPr>
+        <w:t>捻军之乱</w:t>
+      </w:r>
+      <w:r>
+        <w:rPr>
+          <w:rFonts w:hint="eastAsia"/>
+        </w:rPr>
+        <w:t>\</w:t>
+      </w:r>
+      <w:r>
+        <w:rPr>
+          <w:rFonts w:hint="eastAsia"/>
+        </w:rPr>
+        <w:t>甲午海战</w:t>
+      </w:r>
+    </w:p>
+    <w:p/>
+    <w:p>
       <w:r>
         <w:rPr>
           <w:rFonts w:hint="eastAsia"/>
@@ -146,11 +164,6 @@
       </w:r>
     </w:p>
     <w:p>
-      <w:pPr>
-        <w:rPr>
-          <w:rFonts w:hint="eastAsia"/>
-        </w:rPr>
-      </w:pPr>
       <w:r>
         <w:rPr>
           <w:rFonts w:hint="eastAsia"/>
@@ -201,11 +214,6 @@
       </w:r>
     </w:p>
     <w:p>
-      <w:pPr>
-        <w:rPr>
-          <w:rFonts w:hint="eastAsia"/>
-        </w:rPr>
-      </w:pPr>
       <w:r>
         <w:rPr>
           <w:rFonts w:hint="eastAsia"/>
@@ -218,20 +226,75 @@
         </w:rPr>
         <w:t>:</w:t>
       </w:r>
-    </w:p>
-    <w:p>
-      <w:pPr>
-        <w:rPr>
-          <w:rFonts w:hint="eastAsia"/>
-        </w:rPr>
-      </w:pPr>
-    </w:p>
-    <w:p>
-      <w:pPr>
-        <w:rPr>
-          <w:rFonts w:hint="eastAsia"/>
-        </w:rPr>
-      </w:pPr>
+      <w:r>
+        <w:rPr>
+          <w:rFonts w:hint="eastAsia"/>
+        </w:rPr>
+        <w:t>家庭变故</w:t>
+      </w:r>
+      <w:r>
+        <w:rPr>
+          <w:rFonts w:hint="eastAsia"/>
+        </w:rPr>
+        <w:t>\</w:t>
+      </w:r>
+      <w:r>
+        <w:rPr>
+          <w:rFonts w:hint="eastAsia"/>
+        </w:rPr>
+        <w:t>对日割地赔款</w:t>
+      </w:r>
+      <w:r>
+        <w:rPr>
+          <w:rFonts w:hint="eastAsia"/>
+        </w:rPr>
+        <w:t>\</w:t>
+      </w:r>
+      <w:r>
+        <w:rPr>
+          <w:rFonts w:hint="eastAsia"/>
+        </w:rPr>
+        <w:t>义和团</w:t>
+      </w:r>
+      <w:r>
+        <w:rPr>
+          <w:rFonts w:hint="eastAsia"/>
+        </w:rPr>
+        <w:t>\</w:t>
+      </w:r>
+      <w:r>
+        <w:rPr>
+          <w:rFonts w:hint="eastAsia"/>
+        </w:rPr>
+        <w:t>庚子之乱</w:t>
+      </w:r>
+      <w:r>
+        <w:rPr>
+          <w:rFonts w:hint="eastAsia"/>
+        </w:rPr>
+        <w:t>\</w:t>
+      </w:r>
+      <w:r>
+        <w:rPr>
+          <w:rFonts w:hint="eastAsia"/>
+        </w:rPr>
+        <w:t>辛亥革命</w:t>
+      </w:r>
+      <w:r>
+        <w:rPr>
+          <w:rFonts w:hint="eastAsia"/>
+        </w:rPr>
+        <w:t>\</w:t>
+      </w:r>
+      <w:r>
+        <w:rPr>
+          <w:rFonts w:hint="eastAsia"/>
+        </w:rPr>
+        <w:t>民国之春</w:t>
+      </w:r>
+    </w:p>
+    <w:p/>
+    <w:p>
       <w:r>
         <w:rPr>
           <w:rFonts w:hint="eastAsia"/>
@@ -254,491 +317,618 @@
         <w:rPr>
           <w:rFonts w:hint="eastAsia"/>
         </w:rPr>
-        <w:t>混乱之中的</w:t>
+        <w:t>混乱之中的平安</w:t>
+      </w:r>
+    </w:p>
+    <w:p>
+      <w:r>
+        <w:rPr>
+          <w:rFonts w:hint="eastAsia"/>
+        </w:rPr>
+        <w:t>第三代</w:t>
+      </w:r>
+      <w:r>
+        <w:rPr>
+          <w:rFonts w:hint="eastAsia"/>
+        </w:rPr>
+        <w:t>:</w:t>
+      </w:r>
+      <w:r>
+        <w:rPr>
+          <w:rFonts w:hint="eastAsia"/>
+        </w:rPr>
+        <w:t>本部分男主</w:t>
+      </w:r>
+      <w:r>
+        <w:rPr>
+          <w:rFonts w:hint="eastAsia"/>
+        </w:rPr>
+        <w:t>1</w:t>
+      </w:r>
+      <w:r>
+        <w:rPr>
+          <w:rFonts w:hint="eastAsia"/>
+        </w:rPr>
+        <w:t>号</w:t>
+      </w:r>
+      <w:r>
+        <w:rPr>
+          <w:rFonts w:hint="eastAsia"/>
+        </w:rPr>
+        <w:t>(</w:t>
+      </w:r>
+      <w:r>
+        <w:rPr>
+          <w:rFonts w:hint="eastAsia"/>
+        </w:rPr>
+        <w:t>命名</w:t>
+      </w:r>
+      <w:r>
+        <w:rPr>
+          <w:rFonts w:hint="eastAsia"/>
+        </w:rPr>
+        <w:t>:)</w:t>
+      </w:r>
+    </w:p>
+    <w:p>
+      <w:r>
+        <w:rPr>
+          <w:rFonts w:hint="eastAsia"/>
+        </w:rPr>
+        <w:t>故事线</w:t>
+      </w:r>
+      <w:r>
+        <w:rPr>
+          <w:rFonts w:hint="eastAsia"/>
+        </w:rPr>
+        <w:t>:</w:t>
+      </w:r>
+      <w:r>
+        <w:rPr>
+          <w:rFonts w:hint="eastAsia"/>
+        </w:rPr>
+        <w:t>北洋之</w:t>
+      </w:r>
+      <w:proofErr w:type="gramStart"/>
+      <w:r>
+        <w:rPr>
+          <w:rFonts w:hint="eastAsia"/>
+        </w:rPr>
+        <w:t>殇</w:t>
+      </w:r>
+      <w:proofErr w:type="gramEnd"/>
+      <w:r>
+        <w:rPr>
+          <w:rFonts w:hint="eastAsia"/>
+        </w:rPr>
+        <w:t>\</w:t>
+      </w:r>
+      <w:r>
+        <w:rPr>
+          <w:rFonts w:hint="eastAsia"/>
+        </w:rPr>
+        <w:t>中原大战</w:t>
+      </w:r>
+      <w:r>
+        <w:rPr>
+          <w:rFonts w:hint="eastAsia"/>
+        </w:rPr>
+        <w:t>\</w:t>
+      </w:r>
+      <w:r>
+        <w:rPr>
+          <w:rFonts w:hint="eastAsia"/>
+        </w:rPr>
+        <w:t>国共破裂</w:t>
+      </w:r>
+      <w:r>
+        <w:rPr>
+          <w:rFonts w:hint="eastAsia"/>
+        </w:rPr>
+        <w:t>\918\</w:t>
+      </w:r>
+      <w:r>
+        <w:rPr>
+          <w:rFonts w:hint="eastAsia"/>
+        </w:rPr>
+        <w:t>长征</w:t>
+      </w:r>
+    </w:p>
+    <w:p/>
+    <w:p>
+      <w:r>
+        <w:rPr>
+          <w:rFonts w:hint="eastAsia"/>
+        </w:rPr>
+        <w:t>第四部分</w:t>
+      </w:r>
+      <w:r>
+        <w:rPr>
+          <w:rFonts w:hint="eastAsia"/>
+        </w:rPr>
+        <w:t>(1935-1955)</w:t>
+      </w:r>
+      <w:r>
+        <w:rPr>
+          <w:rFonts w:hint="eastAsia"/>
+        </w:rPr>
+        <w:t>:</w:t>
+      </w:r>
+      <w:r>
+        <w:rPr>
+          <w:rFonts w:hint="eastAsia"/>
+        </w:rPr>
+        <w:t>我们胜利了</w:t>
+      </w:r>
+    </w:p>
+    <w:p>
+      <w:r>
+        <w:rPr>
+          <w:rFonts w:hint="eastAsia"/>
+        </w:rPr>
+        <w:t>第四代</w:t>
+      </w:r>
+      <w:r>
+        <w:rPr>
+          <w:rFonts w:hint="eastAsia"/>
+        </w:rPr>
+        <w:t>:</w:t>
+      </w:r>
+      <w:r>
+        <w:rPr>
+          <w:rFonts w:hint="eastAsia"/>
+        </w:rPr>
+        <w:t>本部分男主</w:t>
+      </w:r>
+      <w:r>
+        <w:rPr>
+          <w:rFonts w:hint="eastAsia"/>
+        </w:rPr>
+        <w:t>1</w:t>
+      </w:r>
+      <w:r>
+        <w:rPr>
+          <w:rFonts w:hint="eastAsia"/>
+        </w:rPr>
+        <w:t>号</w:t>
+      </w:r>
+      <w:r>
+        <w:rPr>
+          <w:rFonts w:hint="eastAsia"/>
+        </w:rPr>
+        <w:t>(</w:t>
+      </w:r>
+      <w:r>
+        <w:rPr>
+          <w:rFonts w:hint="eastAsia"/>
+        </w:rPr>
+        <w:t>命名</w:t>
+      </w:r>
+      <w:r>
+        <w:rPr>
+          <w:rFonts w:hint="eastAsia"/>
+        </w:rPr>
+        <w:t>:)</w:t>
+      </w:r>
+    </w:p>
+    <w:p>
+      <w:r>
+        <w:rPr>
+          <w:rFonts w:hint="eastAsia"/>
+        </w:rPr>
+        <w:t>故事线</w:t>
+      </w:r>
+      <w:r>
+        <w:rPr>
+          <w:rFonts w:hint="eastAsia"/>
+        </w:rPr>
+        <w:t>:</w:t>
+      </w:r>
+      <w:r>
+        <w:rPr>
+          <w:rFonts w:hint="eastAsia"/>
+        </w:rPr>
+        <w:t>西安事变</w:t>
+      </w:r>
+      <w:r>
+        <w:rPr>
+          <w:rFonts w:hint="eastAsia"/>
+        </w:rPr>
+        <w:t>\</w:t>
+      </w:r>
+      <w:r>
+        <w:rPr>
+          <w:rFonts w:hint="eastAsia"/>
+        </w:rPr>
+        <w:t>抗日战争</w:t>
+      </w:r>
+      <w:r>
+        <w:rPr>
+          <w:rFonts w:hint="eastAsia"/>
+        </w:rPr>
+        <w:t>\</w:t>
+      </w:r>
+      <w:r>
+        <w:rPr>
+          <w:rFonts w:hint="eastAsia"/>
+        </w:rPr>
+        <w:t>解放战争</w:t>
+      </w:r>
+      <w:r>
+        <w:rPr>
+          <w:rFonts w:hint="eastAsia"/>
+        </w:rPr>
+        <w:t>\</w:t>
+      </w:r>
+      <w:r>
+        <w:rPr>
+          <w:rFonts w:hint="eastAsia"/>
+        </w:rPr>
+        <w:t>新中国成立</w:t>
+      </w:r>
+      <w:r>
+        <w:rPr>
+          <w:rFonts w:hint="eastAsia"/>
+        </w:rPr>
+        <w:t>\</w:t>
+      </w:r>
+      <w:r>
+        <w:rPr>
+          <w:rFonts w:hint="eastAsia"/>
+        </w:rPr>
+        <w:t>土地改革</w:t>
+      </w:r>
+      <w:r>
+        <w:rPr>
+          <w:rFonts w:hint="eastAsia"/>
+        </w:rPr>
+        <w:t>\</w:t>
+      </w:r>
+      <w:r>
+        <w:rPr>
+          <w:rFonts w:hint="eastAsia"/>
+        </w:rPr>
+        <w:t>三大改造</w:t>
+      </w:r>
+      <w:r>
+        <w:rPr>
+          <w:rFonts w:hint="eastAsia"/>
+        </w:rPr>
+        <w:t>\</w:t>
+      </w:r>
+      <w:r>
+        <w:rPr>
+          <w:rFonts w:hint="eastAsia"/>
+        </w:rPr>
+        <w:t>人民公社</w:t>
+      </w:r>
+    </w:p>
+    <w:p/>
+    <w:p>
+      <w:r>
+        <w:rPr>
+          <w:rFonts w:hint="eastAsia"/>
+        </w:rPr>
+        <w:t>第五部分</w:t>
+      </w:r>
+      <w:r>
+        <w:rPr>
+          <w:rFonts w:hint="eastAsia"/>
+        </w:rPr>
+        <w:t>(1955-1995)</w:t>
+      </w:r>
+      <w:r>
+        <w:rPr>
+          <w:rFonts w:hint="eastAsia"/>
+        </w:rPr>
+        <w:t>:</w:t>
+      </w:r>
+      <w:r>
+        <w:rPr>
+          <w:rFonts w:hint="eastAsia"/>
+        </w:rPr>
+        <w:t>新的选择</w:t>
+      </w:r>
+    </w:p>
+    <w:p>
+      <w:r>
+        <w:rPr>
+          <w:rFonts w:hint="eastAsia"/>
+        </w:rPr>
+        <w:t>第五代</w:t>
+      </w:r>
+      <w:r>
+        <w:rPr>
+          <w:rFonts w:hint="eastAsia"/>
+        </w:rPr>
+        <w:t>:</w:t>
+      </w:r>
+      <w:r>
+        <w:rPr>
+          <w:rFonts w:hint="eastAsia"/>
+        </w:rPr>
+        <w:t>本部分男主</w:t>
+      </w:r>
+      <w:r>
+        <w:rPr>
+          <w:rFonts w:hint="eastAsia"/>
+        </w:rPr>
+        <w:t>1</w:t>
+      </w:r>
+      <w:r>
+        <w:rPr>
+          <w:rFonts w:hint="eastAsia"/>
+        </w:rPr>
+        <w:t>、</w:t>
+      </w:r>
+      <w:r>
+        <w:rPr>
+          <w:rFonts w:hint="eastAsia"/>
+        </w:rPr>
+        <w:t>2</w:t>
+      </w:r>
+      <w:r>
+        <w:rPr>
+          <w:rFonts w:hint="eastAsia"/>
+        </w:rPr>
+        <w:t>、</w:t>
+      </w:r>
+      <w:r>
+        <w:rPr>
+          <w:rFonts w:hint="eastAsia"/>
+        </w:rPr>
+        <w:t>3</w:t>
+      </w:r>
+      <w:r>
+        <w:rPr>
+          <w:rFonts w:hint="eastAsia"/>
+        </w:rPr>
+        <w:t>号</w:t>
+      </w:r>
+      <w:r>
+        <w:rPr>
+          <w:rFonts w:hint="eastAsia"/>
+        </w:rPr>
+        <w:t>(</w:t>
+      </w:r>
+      <w:r>
+        <w:rPr>
+          <w:rFonts w:hint="eastAsia"/>
+        </w:rPr>
+        <w:t>命名</w:t>
+      </w:r>
+      <w:r>
+        <w:rPr>
+          <w:rFonts w:hint="eastAsia"/>
+        </w:rPr>
+        <w:t>:)</w:t>
+      </w:r>
+    </w:p>
+    <w:p>
+      <w:r>
+        <w:rPr>
+          <w:rFonts w:hint="eastAsia"/>
+        </w:rPr>
+        <w:t>故事线</w:t>
+      </w:r>
+      <w:r>
+        <w:rPr>
+          <w:rFonts w:hint="eastAsia"/>
+        </w:rPr>
+        <w:t>:</w:t>
+      </w:r>
+      <w:r>
+        <w:rPr>
+          <w:rFonts w:hint="eastAsia"/>
+        </w:rPr>
+        <w:t>大跃进</w:t>
+      </w:r>
+      <w:r>
+        <w:rPr>
+          <w:rFonts w:hint="eastAsia"/>
+        </w:rPr>
+        <w:t>\</w:t>
+      </w:r>
+      <w:r>
+        <w:rPr>
+          <w:rFonts w:hint="eastAsia"/>
+        </w:rPr>
+        <w:t>三年困难时期</w:t>
+      </w:r>
+      <w:r>
+        <w:rPr>
+          <w:rFonts w:hint="eastAsia"/>
+        </w:rPr>
+        <w:t>\</w:t>
+      </w:r>
+      <w:r>
+        <w:rPr>
+          <w:rFonts w:hint="eastAsia"/>
+        </w:rPr>
+        <w:t>造神运动</w:t>
+      </w:r>
+      <w:r>
+        <w:rPr>
+          <w:rFonts w:hint="eastAsia"/>
+        </w:rPr>
+        <w:t>\</w:t>
+      </w:r>
+      <w:r>
+        <w:rPr>
+          <w:rFonts w:hint="eastAsia"/>
+        </w:rPr>
+        <w:t>文化大革命</w:t>
+      </w:r>
+      <w:r>
+        <w:rPr>
+          <w:rFonts w:hint="eastAsia"/>
+        </w:rPr>
+        <w:t>\</w:t>
+      </w:r>
+      <w:r>
+        <w:rPr>
+          <w:rFonts w:hint="eastAsia"/>
+        </w:rPr>
+        <w:t>粉碎四人帮</w:t>
+      </w:r>
+      <w:r>
+        <w:rPr>
+          <w:rFonts w:hint="eastAsia"/>
+        </w:rPr>
+        <w:t>\</w:t>
+      </w:r>
+      <w:r>
+        <w:rPr>
+          <w:rFonts w:hint="eastAsia"/>
+        </w:rPr>
+        <w:t>改革开放</w:t>
+      </w:r>
+      <w:r>
+        <w:rPr>
+          <w:rFonts w:hint="eastAsia"/>
+        </w:rPr>
+        <w:t>\</w:t>
+      </w:r>
+      <w:r>
+        <w:rPr>
+          <w:rFonts w:hint="eastAsia"/>
+        </w:rPr>
+        <w:t>恢复高考</w:t>
+      </w:r>
+    </w:p>
+    <w:p/>
+    <w:p>
+      <w:r>
+        <w:rPr>
+          <w:rFonts w:hint="eastAsia"/>
+        </w:rPr>
+        <w:t>第六部分</w:t>
+      </w:r>
+      <w:r>
+        <w:rPr>
+          <w:rFonts w:hint="eastAsia"/>
+        </w:rPr>
+        <w:t>(1995-)</w:t>
+      </w:r>
+      <w:r>
+        <w:rPr>
+          <w:rFonts w:hint="eastAsia"/>
+        </w:rPr>
+        <w:t>:</w:t>
+      </w:r>
+      <w:r>
+        <w:rPr>
+          <w:rFonts w:hint="eastAsia"/>
+        </w:rPr>
+        <w:t>绵长的诀别</w:t>
+      </w:r>
+    </w:p>
+    <w:p>
+      <w:r>
+        <w:rPr>
+          <w:rFonts w:hint="eastAsia"/>
+        </w:rPr>
+        <w:t>第六代</w:t>
+      </w:r>
+      <w:r>
+        <w:rPr>
+          <w:rFonts w:hint="eastAsia"/>
+        </w:rPr>
+        <w:t>:</w:t>
+      </w:r>
+      <w:r>
+        <w:rPr>
+          <w:rFonts w:hint="eastAsia"/>
+        </w:rPr>
+        <w:t>本部分男主</w:t>
+      </w:r>
+      <w:r>
+        <w:rPr>
+          <w:rFonts w:hint="eastAsia"/>
+        </w:rPr>
+        <w:t>1</w:t>
+      </w:r>
+      <w:r>
+        <w:rPr>
+          <w:rFonts w:hint="eastAsia"/>
+        </w:rPr>
+        <w:t>、</w:t>
+      </w:r>
+      <w:r>
+        <w:rPr>
+          <w:rFonts w:hint="eastAsia"/>
+        </w:rPr>
+        <w:t>2</w:t>
+      </w:r>
+      <w:r>
+        <w:rPr>
+          <w:rFonts w:hint="eastAsia"/>
+        </w:rPr>
+        <w:t>、</w:t>
+      </w:r>
+      <w:r>
+        <w:rPr>
+          <w:rFonts w:hint="eastAsia"/>
+        </w:rPr>
+        <w:t>3</w:t>
+      </w:r>
+      <w:r>
+        <w:rPr>
+          <w:rFonts w:hint="eastAsia"/>
+        </w:rPr>
+        <w:t>、</w:t>
+      </w:r>
+      <w:r>
+        <w:rPr>
+          <w:rFonts w:hint="eastAsia"/>
+        </w:rPr>
+        <w:t>4</w:t>
+      </w:r>
+      <w:r>
+        <w:t>…</w:t>
+      </w:r>
+      <w:r>
+        <w:rPr>
+          <w:rFonts w:hint="eastAsia"/>
+        </w:rPr>
+        <w:t>.(</w:t>
+      </w:r>
+      <w:r>
+        <w:rPr>
+          <w:rFonts w:hint="eastAsia"/>
+        </w:rPr>
+        <w:t>命名</w:t>
+      </w:r>
+      <w:r>
+        <w:rPr>
+          <w:rFonts w:hint="eastAsia"/>
+        </w:rPr>
+        <w:t>:)</w:t>
+      </w:r>
+    </w:p>
+    <w:p>
+      <w:r>
+        <w:rPr>
+          <w:rFonts w:hint="eastAsia"/>
+        </w:rPr>
+        <w:t>故事线</w:t>
+      </w:r>
+      <w:r>
+        <w:rPr>
+          <w:rFonts w:hint="eastAsia"/>
+        </w:rPr>
+        <w:t>:</w:t>
+      </w:r>
+      <w:r>
+        <w:rPr>
+          <w:rFonts w:hint="eastAsia"/>
+        </w:rPr>
+        <w:t>走进新时代</w:t>
       </w:r>
       <w:bookmarkStart w:id="0" w:name="_GoBack"/>
       <w:bookmarkEnd w:id="0"/>
-      <w:r>
-        <w:rPr>
-          <w:rFonts w:hint="eastAsia"/>
-        </w:rPr>
-        <w:t>平安</w:t>
-      </w:r>
-    </w:p>
-    <w:p>
-      <w:pPr>
-        <w:rPr>
-          <w:rFonts w:hint="eastAsia"/>
-        </w:rPr>
-      </w:pPr>
-      <w:r>
-        <w:rPr>
-          <w:rFonts w:hint="eastAsia"/>
-        </w:rPr>
-        <w:t>第三代</w:t>
-      </w:r>
-      <w:r>
-        <w:rPr>
-          <w:rFonts w:hint="eastAsia"/>
-        </w:rPr>
-        <w:t>:</w:t>
-      </w:r>
-      <w:r>
-        <w:rPr>
-          <w:rFonts w:hint="eastAsia"/>
-        </w:rPr>
-        <w:t>本部分男主</w:t>
-      </w:r>
-      <w:r>
-        <w:rPr>
-          <w:rFonts w:hint="eastAsia"/>
-        </w:rPr>
-        <w:t>1</w:t>
-      </w:r>
-      <w:r>
-        <w:rPr>
-          <w:rFonts w:hint="eastAsia"/>
-        </w:rPr>
-        <w:t>号</w:t>
-      </w:r>
-      <w:r>
-        <w:rPr>
-          <w:rFonts w:hint="eastAsia"/>
-        </w:rPr>
-        <w:t>(</w:t>
-      </w:r>
-      <w:r>
-        <w:rPr>
-          <w:rFonts w:hint="eastAsia"/>
-        </w:rPr>
-        <w:t>命名</w:t>
-      </w:r>
-      <w:r>
-        <w:rPr>
-          <w:rFonts w:hint="eastAsia"/>
-        </w:rPr>
-        <w:t>:)</w:t>
-      </w:r>
-    </w:p>
-    <w:p>
-      <w:pPr>
-        <w:rPr>
-          <w:rFonts w:hint="eastAsia"/>
-        </w:rPr>
-      </w:pPr>
-      <w:r>
-        <w:rPr>
-          <w:rFonts w:hint="eastAsia"/>
-        </w:rPr>
-        <w:t>故事线</w:t>
-      </w:r>
-      <w:r>
-        <w:rPr>
-          <w:rFonts w:hint="eastAsia"/>
-        </w:rPr>
-        <w:t>:</w:t>
-      </w:r>
-    </w:p>
-    <w:p>
-      <w:pPr>
-        <w:rPr>
-          <w:rFonts w:hint="eastAsia"/>
-        </w:rPr>
-      </w:pPr>
-    </w:p>
-    <w:p>
-      <w:pPr>
-        <w:rPr>
-          <w:rFonts w:hint="eastAsia"/>
-        </w:rPr>
-      </w:pPr>
-      <w:r>
-        <w:rPr>
-          <w:rFonts w:hint="eastAsia"/>
-        </w:rPr>
-        <w:t>第四部分</w:t>
-      </w:r>
-      <w:r>
-        <w:rPr>
-          <w:rFonts w:hint="eastAsia"/>
-        </w:rPr>
-        <w:t>(1935-1955)</w:t>
-      </w:r>
-      <w:r>
-        <w:rPr>
-          <w:rFonts w:hint="eastAsia"/>
-        </w:rPr>
-        <w:t>:</w:t>
-      </w:r>
-      <w:r>
-        <w:rPr>
-          <w:rFonts w:hint="eastAsia"/>
-        </w:rPr>
-        <w:t>我们胜利了</w:t>
-      </w:r>
-    </w:p>
-    <w:p>
-      <w:pPr>
-        <w:rPr>
-          <w:rFonts w:hint="eastAsia"/>
-        </w:rPr>
-      </w:pPr>
-      <w:r>
-        <w:rPr>
-          <w:rFonts w:hint="eastAsia"/>
-        </w:rPr>
-        <w:t>第四代</w:t>
-      </w:r>
-      <w:r>
-        <w:rPr>
-          <w:rFonts w:hint="eastAsia"/>
-        </w:rPr>
-        <w:t>:</w:t>
-      </w:r>
-      <w:r>
-        <w:rPr>
-          <w:rFonts w:hint="eastAsia"/>
-        </w:rPr>
-        <w:t>本部分男主</w:t>
-      </w:r>
-      <w:r>
-        <w:rPr>
-          <w:rFonts w:hint="eastAsia"/>
-        </w:rPr>
-        <w:t>1</w:t>
-      </w:r>
-      <w:r>
-        <w:rPr>
-          <w:rFonts w:hint="eastAsia"/>
-        </w:rPr>
-        <w:t>号</w:t>
-      </w:r>
-      <w:r>
-        <w:rPr>
-          <w:rFonts w:hint="eastAsia"/>
-        </w:rPr>
-        <w:t>(</w:t>
-      </w:r>
-      <w:r>
-        <w:rPr>
-          <w:rFonts w:hint="eastAsia"/>
-        </w:rPr>
-        <w:t>命名</w:t>
-      </w:r>
-      <w:r>
-        <w:rPr>
-          <w:rFonts w:hint="eastAsia"/>
-        </w:rPr>
-        <w:t>:)</w:t>
-      </w:r>
-    </w:p>
-    <w:p>
-      <w:pPr>
-        <w:rPr>
-          <w:rFonts w:hint="eastAsia"/>
-        </w:rPr>
-      </w:pPr>
-      <w:r>
-        <w:rPr>
-          <w:rFonts w:hint="eastAsia"/>
-        </w:rPr>
-        <w:t>故事线</w:t>
-      </w:r>
-      <w:r>
-        <w:rPr>
-          <w:rFonts w:hint="eastAsia"/>
-        </w:rPr>
-        <w:t>:</w:t>
-      </w:r>
-    </w:p>
-    <w:p>
-      <w:pPr>
-        <w:rPr>
-          <w:rFonts w:hint="eastAsia"/>
-        </w:rPr>
-      </w:pPr>
-    </w:p>
-    <w:p>
-      <w:pPr>
-        <w:rPr>
-          <w:rFonts w:hint="eastAsia"/>
-        </w:rPr>
-      </w:pPr>
-      <w:r>
-        <w:rPr>
-          <w:rFonts w:hint="eastAsia"/>
-        </w:rPr>
-        <w:t>第五部分</w:t>
-      </w:r>
-      <w:r>
-        <w:rPr>
-          <w:rFonts w:hint="eastAsia"/>
-        </w:rPr>
-        <w:t>(1955-1995)</w:t>
-      </w:r>
-      <w:r>
-        <w:rPr>
-          <w:rFonts w:hint="eastAsia"/>
-        </w:rPr>
-        <w:t>:</w:t>
-      </w:r>
-      <w:r>
-        <w:rPr>
-          <w:rFonts w:hint="eastAsia"/>
-        </w:rPr>
-        <w:t>新的选择</w:t>
-      </w:r>
-    </w:p>
-    <w:p>
-      <w:pPr>
-        <w:rPr>
-          <w:rFonts w:hint="eastAsia"/>
-        </w:rPr>
-      </w:pPr>
-      <w:r>
-        <w:rPr>
-          <w:rFonts w:hint="eastAsia"/>
-        </w:rPr>
-        <w:t>第五代</w:t>
-      </w:r>
-      <w:r>
-        <w:rPr>
-          <w:rFonts w:hint="eastAsia"/>
-        </w:rPr>
-        <w:t>:</w:t>
-      </w:r>
-      <w:r>
-        <w:rPr>
-          <w:rFonts w:hint="eastAsia"/>
-        </w:rPr>
-        <w:t>本部分男主</w:t>
-      </w:r>
-      <w:r>
-        <w:rPr>
-          <w:rFonts w:hint="eastAsia"/>
-        </w:rPr>
-        <w:t>1</w:t>
-      </w:r>
-      <w:r>
-        <w:rPr>
-          <w:rFonts w:hint="eastAsia"/>
-        </w:rPr>
-        <w:t>、</w:t>
-      </w:r>
-      <w:r>
-        <w:rPr>
-          <w:rFonts w:hint="eastAsia"/>
-        </w:rPr>
-        <w:t>2</w:t>
-      </w:r>
-      <w:r>
-        <w:rPr>
-          <w:rFonts w:hint="eastAsia"/>
-        </w:rPr>
-        <w:t>、</w:t>
-      </w:r>
-      <w:r>
-        <w:rPr>
-          <w:rFonts w:hint="eastAsia"/>
-        </w:rPr>
-        <w:t>3</w:t>
-      </w:r>
-      <w:r>
-        <w:rPr>
-          <w:rFonts w:hint="eastAsia"/>
-        </w:rPr>
-        <w:t>号</w:t>
-      </w:r>
-      <w:r>
-        <w:rPr>
-          <w:rFonts w:hint="eastAsia"/>
-        </w:rPr>
-        <w:t>(</w:t>
-      </w:r>
-      <w:r>
-        <w:rPr>
-          <w:rFonts w:hint="eastAsia"/>
-        </w:rPr>
-        <w:t>命名</w:t>
-      </w:r>
-      <w:r>
-        <w:rPr>
-          <w:rFonts w:hint="eastAsia"/>
-        </w:rPr>
-        <w:t>:)</w:t>
-      </w:r>
-    </w:p>
-    <w:p>
-      <w:pPr>
-        <w:rPr>
-          <w:rFonts w:hint="eastAsia"/>
-        </w:rPr>
-      </w:pPr>
-      <w:r>
-        <w:rPr>
-          <w:rFonts w:hint="eastAsia"/>
-        </w:rPr>
-        <w:t>故事线</w:t>
-      </w:r>
-      <w:r>
-        <w:rPr>
-          <w:rFonts w:hint="eastAsia"/>
-        </w:rPr>
-        <w:t>:</w:t>
-      </w:r>
-    </w:p>
-    <w:p>
-      <w:pPr>
-        <w:rPr>
-          <w:rFonts w:hint="eastAsia"/>
-        </w:rPr>
-      </w:pPr>
-    </w:p>
-    <w:p>
-      <w:pPr>
-        <w:rPr>
-          <w:rFonts w:hint="eastAsia"/>
-        </w:rPr>
-      </w:pPr>
-      <w:r>
-        <w:rPr>
-          <w:rFonts w:hint="eastAsia"/>
-        </w:rPr>
-        <w:t>第六部分</w:t>
-      </w:r>
-      <w:r>
-        <w:rPr>
-          <w:rFonts w:hint="eastAsia"/>
-        </w:rPr>
-        <w:t>(1995-)</w:t>
-      </w:r>
-      <w:r>
-        <w:rPr>
-          <w:rFonts w:hint="eastAsia"/>
-        </w:rPr>
-        <w:t>:</w:t>
-      </w:r>
-      <w:r>
-        <w:rPr>
-          <w:rFonts w:hint="eastAsia"/>
-        </w:rPr>
-        <w:t>绵长的诀别</w:t>
-      </w:r>
-    </w:p>
-    <w:p>
-      <w:pPr>
-        <w:rPr>
-          <w:rFonts w:hint="eastAsia"/>
-        </w:rPr>
-      </w:pPr>
-      <w:r>
-        <w:rPr>
-          <w:rFonts w:hint="eastAsia"/>
-        </w:rPr>
-        <w:t>第六代</w:t>
-      </w:r>
-      <w:r>
-        <w:rPr>
-          <w:rFonts w:hint="eastAsia"/>
-        </w:rPr>
-        <w:t>:</w:t>
-      </w:r>
-      <w:r>
-        <w:rPr>
-          <w:rFonts w:hint="eastAsia"/>
-        </w:rPr>
-        <w:t>本部分男主</w:t>
-      </w:r>
-      <w:r>
-        <w:rPr>
-          <w:rFonts w:hint="eastAsia"/>
-        </w:rPr>
-        <w:t>1</w:t>
-      </w:r>
-      <w:r>
-        <w:rPr>
-          <w:rFonts w:hint="eastAsia"/>
-        </w:rPr>
-        <w:t>、</w:t>
-      </w:r>
-      <w:r>
-        <w:rPr>
-          <w:rFonts w:hint="eastAsia"/>
-        </w:rPr>
-        <w:t>2</w:t>
-      </w:r>
-      <w:r>
-        <w:rPr>
-          <w:rFonts w:hint="eastAsia"/>
-        </w:rPr>
-        <w:t>、</w:t>
-      </w:r>
-      <w:r>
-        <w:rPr>
-          <w:rFonts w:hint="eastAsia"/>
-        </w:rPr>
-        <w:t>3</w:t>
-      </w:r>
-      <w:r>
-        <w:rPr>
-          <w:rFonts w:hint="eastAsia"/>
-        </w:rPr>
-        <w:t>、</w:t>
-      </w:r>
-      <w:r>
-        <w:rPr>
-          <w:rFonts w:hint="eastAsia"/>
-        </w:rPr>
-        <w:t>4</w:t>
-      </w:r>
-      <w:r>
-        <w:t>…</w:t>
-      </w:r>
-      <w:r>
-        <w:rPr>
-          <w:rFonts w:hint="eastAsia"/>
-        </w:rPr>
-        <w:t>.(</w:t>
-      </w:r>
-      <w:r>
-        <w:rPr>
-          <w:rFonts w:hint="eastAsia"/>
-        </w:rPr>
-        <w:t>命名</w:t>
-      </w:r>
-      <w:r>
-        <w:rPr>
-          <w:rFonts w:hint="eastAsia"/>
-        </w:rPr>
-        <w:t>:)</w:t>
-      </w:r>
-    </w:p>
-    <w:p>
-      <w:pPr>
-        <w:rPr>
-          <w:rFonts w:hint="eastAsia"/>
-        </w:rPr>
-      </w:pPr>
-      <w:r>
-        <w:rPr>
-          <w:rFonts w:hint="eastAsia"/>
-        </w:rPr>
-        <w:t>故事线</w:t>
-      </w:r>
-      <w:r>
-        <w:rPr>
-          <w:rFonts w:hint="eastAsia"/>
-        </w:rPr>
-        <w:t>:</w:t>
-      </w:r>
-    </w:p>
-    <w:p>
-      <w:pPr>
-        <w:rPr>
-          <w:rFonts w:hint="eastAsia"/>
-        </w:rPr>
-      </w:pPr>
-    </w:p>
+    </w:p>
+    <w:p/>
     <w:p/>
     <w:sectPr>
       <w:pgSz w:w="11906" w:h="16838"/>

</xml_diff>